<commit_message>
cuarto commit añadiendo mas archivos
</commit_message>
<xml_diff>
--- a/data2.docx
+++ b/data2.docx
@@ -12,7 +12,28 @@
         <w:rPr>
           <w:lang w:val="es-MX"/>
         </w:rPr>
-        <w:t>Siguiendo con el ejemplo de los commits</w:t>
+        <w:t xml:space="preserve">Siguiendo con el ejemplo de los </w:t>
+      </w:r>
+      <w:proofErr w:type="spellStart"/>
+      <w:r>
+        <w:rPr>
+          <w:lang w:val="es-MX"/>
+        </w:rPr>
+        <w:t>commits</w:t>
+      </w:r>
+      <w:proofErr w:type="spellEnd"/>
+    </w:p>
+    <w:p>
+      <w:pPr>
+        <w:rPr>
+          <w:lang w:val="es-MX"/>
+        </w:rPr>
+      </w:pPr>
+      <w:r>
+        <w:rPr>
+          <w:lang w:val="es-MX"/>
+        </w:rPr>
+        <w:t>Terrible lo que acontecerá en el parcial</w:t>
       </w:r>
     </w:p>
     <w:sectPr>

</xml_diff>

<commit_message>
modificando los archivos desde local
</commit_message>
<xml_diff>
--- a/data2.docx
+++ b/data2.docx
@@ -34,6 +34,27 @@
           <w:lang w:val="es-MX"/>
         </w:rPr>
         <w:t>Terrible lo que acontecerá en el parcial</w:t>
+      </w:r>
+    </w:p>
+    <w:p>
+      <w:pPr>
+        <w:rPr>
+          <w:lang w:val="es-MX"/>
+        </w:rPr>
+      </w:pPr>
+      <w:proofErr w:type="spellStart"/>
+      <w:r>
+        <w:rPr>
+          <w:lang w:val="es-MX"/>
+        </w:rPr>
+        <w:t>Telible</w:t>
+      </w:r>
+      <w:proofErr w:type="spellEnd"/>
+      <w:r>
+        <w:rPr>
+          <w:lang w:val="es-MX"/>
+        </w:rPr>
+        <w:t xml:space="preserve"> lo que sucederá en el final</w:t>
       </w:r>
     </w:p>
     <w:sectPr>

</xml_diff>